<commit_message>
Update doc on behalf of Thida. (T 1.2/ 1.3/ 1.4/ 1.5/ 1.10)
</commit_message>
<xml_diff>
--- a/docs/T-1 Technical/T-1.5 Design/T-1.5.1 Architecture/vms_t151_v0.1a.docx
+++ b/docs/T-1 Technical/T-1.5 Design/T-1.5.1 Architecture/vms_t151_v0.1a.docx
@@ -1,6 +1,6 @@
 
 <file path=word/document.xml><?xml version="1.0" encoding="utf-8"?>
-<w:document xmlns:wpc="http://schemas.microsoft.com/office/word/2010/wordprocessingCanvas" xmlns:mc="http://schemas.openxmlformats.org/markup-compatibility/2006" xmlns:o="urn:schemas-microsoft-com:office:office" xmlns:r="http://schemas.openxmlformats.org/officeDocument/2006/relationships" xmlns:m="http://schemas.openxmlformats.org/officeDocument/2006/math" xmlns:v="urn:schemas-microsoft-com:vml" xmlns:wp14="http://schemas.microsoft.com/office/word/2010/wordprocessingDrawing" xmlns:wp="http://schemas.openxmlformats.org/drawingml/2006/wordprocessingDrawing" xmlns:w10="urn:schemas-microsoft-com:office:word" xmlns:w="http://schemas.openxmlformats.org/wordprocessingml/2006/main" xmlns:w14="http://schemas.microsoft.com/office/word/2010/wordml" xmlns:wpg="http://schemas.microsoft.com/office/word/2010/wordprocessingGroup" xmlns:wpi="http://schemas.microsoft.com/office/word/2010/wordprocessingInk" xmlns:wne="http://schemas.microsoft.com/office/word/2006/wordml" xmlns:wps="http://schemas.microsoft.com/office/word/2010/wordprocessingShape" mc:Ignorable="w14 wp14">
+<w:document xmlns:ve="http://schemas.openxmlformats.org/markup-compatibility/2006" xmlns:o="urn:schemas-microsoft-com:office:office" xmlns:r="http://schemas.openxmlformats.org/officeDocument/2006/relationships" xmlns:m="http://schemas.openxmlformats.org/officeDocument/2006/math" xmlns:v="urn:schemas-microsoft-com:vml" xmlns:wp="http://schemas.openxmlformats.org/drawingml/2006/wordprocessingDrawing" xmlns:w10="urn:schemas-microsoft-com:office:word" xmlns:w="http://schemas.openxmlformats.org/wordprocessingml/2006/main" xmlns:wne="http://schemas.microsoft.com/office/word/2006/wordml">
   <w:body>
     <w:p>
       <w:pPr>
@@ -57,49 +57,35 @@
           <w:lang w:val="en-GB"/>
         </w:rPr>
       </w:pPr>
-      <w:r>
-        <w:fldChar w:fldCharType="begin"/>
-      </w:r>
-      <w:r>
-        <w:instrText xml:space="preserve">title  \* mergeformat </w:instrText>
-      </w:r>
-      <w:r>
-        <w:fldChar w:fldCharType="separate"/>
-      </w:r>
-      <w:r>
-        <w:rPr>
-          <w:sz w:val="52"/>
-          <w:lang w:val="en-GB"/>
-        </w:rPr>
-        <w:t>V</w:t>
-      </w:r>
-      <w:r>
-        <w:rPr>
-          <w:sz w:val="52"/>
-          <w:lang w:val="en-GB"/>
-        </w:rPr>
-        <w:t>olunteer Management System (VM</w:t>
-      </w:r>
-      <w:r>
-        <w:rPr>
-          <w:sz w:val="52"/>
-          <w:lang w:val="en-GB"/>
-        </w:rPr>
-        <w:t xml:space="preserve">S) </w:t>
-      </w:r>
-      <w:r>
-        <w:rPr>
-          <w:sz w:val="52"/>
-          <w:lang w:val="en-GB"/>
-        </w:rPr>
-        <w:fldChar w:fldCharType="end"/>
-      </w:r>
+      <w:fldSimple w:instr="title  \* mergeformat ">
+        <w:r>
+          <w:rPr>
+            <w:sz w:val="52"/>
+            <w:lang w:val="en-GB"/>
+          </w:rPr>
+          <w:t>V</w:t>
+        </w:r>
+        <w:r>
+          <w:rPr>
+            <w:sz w:val="52"/>
+            <w:lang w:val="en-GB"/>
+          </w:rPr>
+          <w:t>olunteer Management System (VM</w:t>
+        </w:r>
+        <w:r>
+          <w:rPr>
+            <w:sz w:val="52"/>
+            <w:lang w:val="en-GB"/>
+          </w:rPr>
+          <w:t xml:space="preserve">S) </w:t>
+        </w:r>
+      </w:fldSimple>
     </w:p>
     <w:tbl>
       <w:tblPr>
         <w:tblW w:w="0" w:type="auto"/>
         <w:tblLayout w:type="fixed"/>
-        <w:tblLook w:val="0000" w:firstRow="0" w:lastRow="0" w:firstColumn="0" w:lastColumn="0" w:noHBand="0" w:noVBand="0"/>
+        <w:tblLook w:val="0000"/>
       </w:tblPr>
       <w:tblGrid>
         <w:gridCol w:w="1080"/>
@@ -177,50 +163,15 @@
                 <w:lang w:val="en-GB"/>
               </w:rPr>
             </w:pPr>
-            <w:r>
-              <w:fldChar w:fldCharType="begin"/>
-            </w:r>
-            <w:r>
-              <w:instrText xml:space="preserve"> KEYWORDS  \* MERGEFORMAT </w:instrText>
-            </w:r>
-            <w:r>
-              <w:fldChar w:fldCharType="separate"/>
-            </w:r>
-            <w:r>
-              <w:rPr>
-                <w:sz w:val="20"/>
-                <w:lang w:val="en-GB"/>
-              </w:rPr>
-              <w:t>ISS/VMS/</w:t>
-            </w:r>
-            <w:r>
-              <w:rPr>
-                <w:sz w:val="20"/>
-                <w:lang w:val="en-GB"/>
-              </w:rPr>
-              <w:t xml:space="preserve"> </w:t>
-            </w:r>
-            <w:r>
-              <w:rPr>
-                <w:sz w:val="20"/>
-                <w:lang w:val="en-GB"/>
-              </w:rPr>
-              <w:t>V1</w:t>
-            </w:r>
-            <w:r>
-              <w:rPr>
-                <w:sz w:val="20"/>
-                <w:lang w:val="en-GB"/>
-              </w:rPr>
-              <w:t>.0</w:t>
-            </w:r>
-            <w:r>
-              <w:rPr>
-                <w:sz w:val="20"/>
-                <w:lang w:val="en-GB"/>
-              </w:rPr>
-              <w:fldChar w:fldCharType="end"/>
-            </w:r>
+            <w:fldSimple w:instr=" DOCPROPERTY  &quot;Document Reference&quot;  \* MERGEFORMAT ">
+              <w:r>
+                <w:rPr>
+                  <w:sz w:val="20"/>
+                  <w:lang w:val="en-GB"/>
+                </w:rPr>
+                <w:t>ISS/VMS/ V1.0</w:t>
+              </w:r>
+            </w:fldSimple>
           </w:p>
         </w:tc>
       </w:tr>
@@ -318,29 +269,15 @@
               </w:rPr>
               <w:t xml:space="preserve"> </w:t>
             </w:r>
-            <w:r>
-              <w:fldChar w:fldCharType="begin"/>
-            </w:r>
-            <w:r>
-              <w:instrText xml:space="preserve"> SUBJECT  \* MERGEFORMAT </w:instrText>
-            </w:r>
-            <w:r>
-              <w:fldChar w:fldCharType="separate"/>
-            </w:r>
-            <w:r>
-              <w:rPr>
-                <w:sz w:val="20"/>
-                <w:lang w:val="en-GB"/>
-              </w:rPr>
-              <w:t>User Requirement Specification (URS)</w:t>
-            </w:r>
-            <w:r>
-              <w:rPr>
-                <w:sz w:val="20"/>
-                <w:lang w:val="en-GB"/>
-              </w:rPr>
-              <w:fldChar w:fldCharType="end"/>
-            </w:r>
+            <w:fldSimple w:instr=" SUBJECT  \* MERGEFORMAT ">
+              <w:r>
+                <w:rPr>
+                  <w:sz w:val="20"/>
+                  <w:lang w:val="en-GB"/>
+                </w:rPr>
+                <w:t>User Requirement Specification (URS)</w:t>
+              </w:r>
+            </w:fldSimple>
           </w:p>
         </w:tc>
       </w:tr>
@@ -458,7 +395,7 @@
                 <w:sz w:val="20"/>
                 <w:lang w:val="en-GB"/>
               </w:rPr>
-              <w:t>13 April 2011</w:t>
+              <w:t>29 August 2011</w:t>
             </w:r>
             <w:r>
               <w:rPr>
@@ -897,9 +834,9 @@
                   <o:lock v:ext="edit" aspectratio="t"/>
                 </v:shapetype>
                 <v:shape id="_x0000_s1050" type="#_x0000_t75" style="position:absolute;left:0;text-align:left;margin-left:7.65pt;margin-top:8.6pt;width:162pt;height:107.75pt;z-index:251657728;visibility:visible;mso-wrap-edited:f;mso-position-horizontal-relative:text;mso-position-vertical-relative:text" o:userdrawn="t">
-                  <v:imagedata r:id="rId9" o:title=""/>
+                  <v:imagedata r:id="rId8" o:title=""/>
                 </v:shape>
-                <o:OLEObject Type="Embed" ProgID="Word.Picture.8" ShapeID="_x0000_s1050" DrawAspect="Content" ObjectID="_1364200656" r:id="rId10"/>
+                <o:OLEObject Type="Embed" ProgID="Word.Picture.8" ShapeID="_x0000_s1050" DrawAspect="Content" ObjectID="_1376116707" r:id="rId9"/>
               </w:pict>
             </w:r>
           </w:p>
@@ -959,7 +896,23 @@
                 <w:b/>
                 <w:i/>
               </w:rPr>
-              <w:t xml:space="preserve"> Science, 25 Heng </w:t>
+              <w:t xml:space="preserve"> Science, 25 </w:t>
+            </w:r>
+            <w:proofErr w:type="spellStart"/>
+            <w:r>
+              <w:rPr>
+                <w:b/>
+                <w:i/>
+              </w:rPr>
+              <w:t>Heng</w:t>
+            </w:r>
+            <w:proofErr w:type="spellEnd"/>
+            <w:r>
+              <w:rPr>
+                <w:b/>
+                <w:i/>
+              </w:rPr>
+              <w:t xml:space="preserve"> </w:t>
             </w:r>
             <w:proofErr w:type="spellStart"/>
             <w:r>
@@ -1029,8 +982,8 @@
           <w:b/>
         </w:rPr>
         <w:sectPr>
-          <w:headerReference w:type="default" r:id="rId11"/>
-          <w:footerReference w:type="default" r:id="rId12"/>
+          <w:headerReference w:type="default" r:id="rId10"/>
+          <w:footerReference w:type="default" r:id="rId11"/>
           <w:pgSz w:w="11909" w:h="16834"/>
           <w:pgMar w:top="1080" w:right="1440" w:bottom="1440" w:left="1440" w:header="720" w:footer="720" w:gutter="0"/>
           <w:pgNumType w:start="1"/>
@@ -1061,7 +1014,7 @@
       <w:tblPr>
         <w:tblW w:w="0" w:type="auto"/>
         <w:tblLayout w:type="fixed"/>
-        <w:tblLook w:val="0000" w:firstRow="0" w:lastRow="0" w:firstColumn="0" w:lastColumn="0" w:noHBand="0" w:noVBand="0"/>
+        <w:tblLook w:val="0000"/>
       </w:tblPr>
       <w:tblGrid>
         <w:gridCol w:w="1188"/>
@@ -2480,7 +2433,7 @@
           <w:insideV w:val="single" w:sz="4" w:space="0" w:color="auto"/>
         </w:tblBorders>
         <w:tblLayout w:type="fixed"/>
-        <w:tblLook w:val="0000" w:firstRow="0" w:lastRow="0" w:firstColumn="0" w:lastColumn="0" w:noHBand="0" w:noVBand="0"/>
+        <w:tblLook w:val="0000"/>
       </w:tblPr>
       <w:tblGrid>
         <w:gridCol w:w="1701"/>
@@ -2776,9 +2729,9 @@
       <w:r>
         <w:object w:dxaOrig="5635" w:dyaOrig="4247">
           <v:shape id="_x0000_i1025" type="#_x0000_t75" style="width:282pt;height:212.25pt" o:ole="">
-            <v:imagedata r:id="rId13" o:title=""/>
+            <v:imagedata r:id="rId12" o:title=""/>
           </v:shape>
-          <o:OLEObject Type="Embed" ProgID="Visio.Drawing.11" ShapeID="_x0000_i1025" DrawAspect="Content" ObjectID="_1364200654" r:id="rId14"/>
+          <o:OLEObject Type="Embed" ProgID="Visio.Drawing.11" ShapeID="_x0000_i1025" DrawAspect="Content" ObjectID="_1376116705" r:id="rId13"/>
         </w:object>
       </w:r>
     </w:p>
@@ -2814,7 +2767,7 @@
         <w:rPr>
           <w:rFonts w:cs="Arial"/>
           <w:noProof/>
-          <w:lang w:val="en-US"/>
+          <w:lang w:val="en-SG" w:eastAsia="en-SG"/>
         </w:rPr>
         <w:drawing>
           <wp:inline distT="0" distB="0" distL="0" distR="0">
@@ -2834,7 +2787,7 @@
                     </pic:cNvPicPr>
                   </pic:nvPicPr>
                   <pic:blipFill>
-                    <a:blip r:embed="rId15" cstate="print"/>
+                    <a:blip r:embed="rId14" cstate="print"/>
                     <a:srcRect/>
                     <a:stretch>
                       <a:fillRect/>
@@ -3001,7 +2954,7 @@
       <w:r>
         <w:rPr>
           <w:noProof/>
-          <w:lang w:val="en-US"/>
+          <w:lang w:val="en-SG" w:eastAsia="en-SG"/>
         </w:rPr>
         <w:drawing>
           <wp:inline distT="0" distB="0" distL="0" distR="0">
@@ -3021,7 +2974,7 @@
                     </pic:cNvPicPr>
                   </pic:nvPicPr>
                   <pic:blipFill>
-                    <a:blip r:embed="rId16" cstate="print"/>
+                    <a:blip r:embed="rId15" cstate="print"/>
                     <a:srcRect/>
                     <a:stretch>
                       <a:fillRect/>
@@ -3567,26 +3520,26 @@
         <w:jc w:val="left"/>
       </w:pPr>
       <w:bookmarkStart w:id="8" w:name="_Toc276328612"/>
-      <w:bookmarkStart w:id="9" w:name="_Toc276328601"/>
-      <w:bookmarkStart w:id="10" w:name="_Toc290458806"/>
+      <w:bookmarkStart w:id="9" w:name="_Toc290458806"/>
+      <w:bookmarkStart w:id="10" w:name="_Toc276328601"/>
       <w:r>
         <w:lastRenderedPageBreak/>
         <w:t>Application Layer Architecture Details</w:t>
       </w:r>
       <w:bookmarkEnd w:id="8"/>
+      <w:bookmarkEnd w:id="9"/>
+    </w:p>
+    <w:p>
+      <w:pPr>
+        <w:pStyle w:val="Heading3"/>
+      </w:pPr>
+      <w:r>
+        <w:t>Configuration</w:t>
+      </w:r>
       <w:bookmarkEnd w:id="10"/>
     </w:p>
     <w:p>
       <w:pPr>
-        <w:pStyle w:val="Heading3"/>
-      </w:pPr>
-      <w:r>
-        <w:t>Configuration</w:t>
-      </w:r>
-      <w:bookmarkEnd w:id="9"/>
-    </w:p>
-    <w:p>
-      <w:pPr>
         <w:ind w:left="720"/>
       </w:pPr>
       <w:r>
@@ -3608,7 +3561,7 @@
       <w:r>
         <w:rPr>
           <w:noProof/>
-          <w:lang w:val="en-US"/>
+          <w:lang w:val="en-SG" w:eastAsia="en-SG"/>
         </w:rPr>
         <w:drawing>
           <wp:inline distT="0" distB="0" distL="0" distR="0">
@@ -3628,7 +3581,7 @@
                     </pic:cNvPicPr>
                   </pic:nvPicPr>
                   <pic:blipFill>
-                    <a:blip r:embed="rId17" cstate="print"/>
+                    <a:blip r:embed="rId16" cstate="print"/>
                     <a:srcRect/>
                     <a:stretch>
                       <a:fillRect/>
@@ -3730,15 +3683,7 @@
       </w:r>
       <w:proofErr w:type="spellEnd"/>
       <w:r>
-        <w:t xml:space="preserve"> will be </w:t>
-      </w:r>
-      <w:proofErr w:type="spellStart"/>
-      <w:r>
-        <w:t>use</w:t>
-      </w:r>
-      <w:proofErr w:type="spellEnd"/>
-      <w:r>
-        <w:t xml:space="preserve"> to send email alert</w:t>
+        <w:t xml:space="preserve"> will be use to send email alert</w:t>
       </w:r>
       <w:r>
         <w:t xml:space="preserve"> as follow</w:t>
@@ -5161,7 +5106,7 @@
 </file>
 
 <file path=word/endnotes.xml><?xml version="1.0" encoding="utf-8"?>
-<w:endnotes xmlns:wpc="http://schemas.microsoft.com/office/word/2010/wordprocessingCanvas" xmlns:mc="http://schemas.openxmlformats.org/markup-compatibility/2006" xmlns:o="urn:schemas-microsoft-com:office:office" xmlns:r="http://schemas.openxmlformats.org/officeDocument/2006/relationships" xmlns:m="http://schemas.openxmlformats.org/officeDocument/2006/math" xmlns:v="urn:schemas-microsoft-com:vml" xmlns:wp14="http://schemas.microsoft.com/office/word/2010/wordprocessingDrawing" xmlns:wp="http://schemas.openxmlformats.org/drawingml/2006/wordprocessingDrawing" xmlns:w10="urn:schemas-microsoft-com:office:word" xmlns:w="http://schemas.openxmlformats.org/wordprocessingml/2006/main" xmlns:w14="http://schemas.microsoft.com/office/word/2010/wordml" xmlns:wpg="http://schemas.microsoft.com/office/word/2010/wordprocessingGroup" xmlns:wpi="http://schemas.microsoft.com/office/word/2010/wordprocessingInk" xmlns:wne="http://schemas.microsoft.com/office/word/2006/wordml" xmlns:wps="http://schemas.microsoft.com/office/word/2010/wordprocessingShape" mc:Ignorable="w14 wp14">
+<w:endnotes xmlns:ve="http://schemas.openxmlformats.org/markup-compatibility/2006" xmlns:o="urn:schemas-microsoft-com:office:office" xmlns:r="http://schemas.openxmlformats.org/officeDocument/2006/relationships" xmlns:m="http://schemas.openxmlformats.org/officeDocument/2006/math" xmlns:v="urn:schemas-microsoft-com:vml" xmlns:wp="http://schemas.openxmlformats.org/drawingml/2006/wordprocessingDrawing" xmlns:w10="urn:schemas-microsoft-com:office:word" xmlns:w="http://schemas.openxmlformats.org/wordprocessingml/2006/main" xmlns:wne="http://schemas.microsoft.com/office/word/2006/wordml">
   <w:endnote w:type="separator" w:id="-1">
     <w:p>
       <w:r>
@@ -5180,7 +5125,7 @@
 </file>
 
 <file path=word/footer1.xml><?xml version="1.0" encoding="utf-8"?>
-<w:ftr xmlns:wpc="http://schemas.microsoft.com/office/word/2010/wordprocessingCanvas" xmlns:mc="http://schemas.openxmlformats.org/markup-compatibility/2006" xmlns:o="urn:schemas-microsoft-com:office:office" xmlns:r="http://schemas.openxmlformats.org/officeDocument/2006/relationships" xmlns:m="http://schemas.openxmlformats.org/officeDocument/2006/math" xmlns:v="urn:schemas-microsoft-com:vml" xmlns:wp14="http://schemas.microsoft.com/office/word/2010/wordprocessingDrawing" xmlns:wp="http://schemas.openxmlformats.org/drawingml/2006/wordprocessingDrawing" xmlns:w10="urn:schemas-microsoft-com:office:word" xmlns:w="http://schemas.openxmlformats.org/wordprocessingml/2006/main" xmlns:w14="http://schemas.microsoft.com/office/word/2010/wordml" xmlns:wpg="http://schemas.microsoft.com/office/word/2010/wordprocessingGroup" xmlns:wpi="http://schemas.microsoft.com/office/word/2010/wordprocessingInk" xmlns:wne="http://schemas.microsoft.com/office/word/2006/wordml" xmlns:wps="http://schemas.microsoft.com/office/word/2010/wordprocessingShape" mc:Ignorable="w14 wp14">
+<w:ftr xmlns:ve="http://schemas.openxmlformats.org/markup-compatibility/2006" xmlns:o="urn:schemas-microsoft-com:office:office" xmlns:r="http://schemas.openxmlformats.org/officeDocument/2006/relationships" xmlns:m="http://schemas.openxmlformats.org/officeDocument/2006/math" xmlns:v="urn:schemas-microsoft-com:vml" xmlns:wp="http://schemas.openxmlformats.org/drawingml/2006/wordprocessingDrawing" xmlns:w10="urn:schemas-microsoft-com:office:word" xmlns:w="http://schemas.openxmlformats.org/wordprocessingml/2006/main" xmlns:wne="http://schemas.microsoft.com/office/word/2006/wordml">
   <w:p>
     <w:pPr>
       <w:pStyle w:val="Footer"/>
@@ -5195,31 +5140,16 @@
       <w:ind w:right="29"/>
       <w:jc w:val="center"/>
     </w:pPr>
-    <w:r>
-      <w:fldChar w:fldCharType="begin"/>
-    </w:r>
-    <w:r>
-      <w:instrText xml:space="preserve"> KEYWORDS  \* MERGEFORMAT </w:instrText>
-    </w:r>
-    <w:r>
-      <w:fldChar w:fldCharType="separate"/>
-    </w:r>
-    <w:r>
-      <w:rPr>
-        <w:b w:val="0"/>
-        <w:position w:val="36"/>
-        <w:sz w:val="16"/>
-      </w:rPr>
-      <w:t>ISS/VMS/TR.1/V1.0</w:t>
-    </w:r>
-    <w:r>
-      <w:rPr>
-        <w:b w:val="0"/>
-        <w:position w:val="36"/>
-        <w:sz w:val="16"/>
-      </w:rPr>
-      <w:fldChar w:fldCharType="end"/>
-    </w:r>
+    <w:fldSimple w:instr=" KEYWORDS  \* MERGEFORMAT ">
+      <w:r>
+        <w:rPr>
+          <w:b w:val="0"/>
+          <w:position w:val="36"/>
+          <w:sz w:val="16"/>
+        </w:rPr>
+        <w:t>ISS/VMS/TR.1/V1.0</w:t>
+      </w:r>
+    </w:fldSimple>
     <w:r>
       <w:rPr>
         <w:b w:val="0"/>
@@ -5252,10 +5182,10 @@
           <v:path o:extrusionok="f" gradientshapeok="t" o:connecttype="rect"/>
           <o:lock v:ext="edit" aspectratio="t"/>
         </v:shapetype>
-        <v:shape id="_x0000_i1027" type="#_x0000_t75" style="width:58.5pt;height:39pt" o:ole="">
+        <v:shape id="_x0000_i1026" type="#_x0000_t75" style="width:58.5pt;height:39pt" o:ole="">
           <v:imagedata r:id="rId1" o:title=""/>
         </v:shape>
-        <o:OLEObject Type="Embed" ProgID="Word.Picture.8" ShapeID="_x0000_i1027" DrawAspect="Content" ObjectID="_1364200655" r:id="rId2"/>
+        <o:OLEObject Type="Embed" ProgID="Word.Picture.8" ShapeID="_x0000_i1026" DrawAspect="Content" ObjectID="_1376116706" r:id="rId2"/>
       </w:object>
     </w:r>
   </w:p>
@@ -5288,7 +5218,7 @@
 </file>
 
 <file path=word/footnotes.xml><?xml version="1.0" encoding="utf-8"?>
-<w:footnotes xmlns:wpc="http://schemas.microsoft.com/office/word/2010/wordprocessingCanvas" xmlns:mc="http://schemas.openxmlformats.org/markup-compatibility/2006" xmlns:o="urn:schemas-microsoft-com:office:office" xmlns:r="http://schemas.openxmlformats.org/officeDocument/2006/relationships" xmlns:m="http://schemas.openxmlformats.org/officeDocument/2006/math" xmlns:v="urn:schemas-microsoft-com:vml" xmlns:wp14="http://schemas.microsoft.com/office/word/2010/wordprocessingDrawing" xmlns:wp="http://schemas.openxmlformats.org/drawingml/2006/wordprocessingDrawing" xmlns:w10="urn:schemas-microsoft-com:office:word" xmlns:w="http://schemas.openxmlformats.org/wordprocessingml/2006/main" xmlns:w14="http://schemas.microsoft.com/office/word/2010/wordml" xmlns:wpg="http://schemas.microsoft.com/office/word/2010/wordprocessingGroup" xmlns:wpi="http://schemas.microsoft.com/office/word/2010/wordprocessingInk" xmlns:wne="http://schemas.microsoft.com/office/word/2006/wordml" xmlns:wps="http://schemas.microsoft.com/office/word/2010/wordprocessingShape" mc:Ignorable="w14 wp14">
+<w:footnotes xmlns:ve="http://schemas.openxmlformats.org/markup-compatibility/2006" xmlns:o="urn:schemas-microsoft-com:office:office" xmlns:r="http://schemas.openxmlformats.org/officeDocument/2006/relationships" xmlns:m="http://schemas.openxmlformats.org/officeDocument/2006/math" xmlns:v="urn:schemas-microsoft-com:vml" xmlns:wp="http://schemas.openxmlformats.org/drawingml/2006/wordprocessingDrawing" xmlns:w10="urn:schemas-microsoft-com:office:word" xmlns:w="http://schemas.openxmlformats.org/wordprocessingml/2006/main" xmlns:wne="http://schemas.microsoft.com/office/word/2006/wordml">
   <w:footnote w:type="separator" w:id="-1">
     <w:p>
       <w:r>
@@ -5307,7 +5237,7 @@
 </file>
 
 <file path=word/header1.xml><?xml version="1.0" encoding="utf-8"?>
-<w:hdr xmlns:wpc="http://schemas.microsoft.com/office/word/2010/wordprocessingCanvas" xmlns:mc="http://schemas.openxmlformats.org/markup-compatibility/2006" xmlns:o="urn:schemas-microsoft-com:office:office" xmlns:r="http://schemas.openxmlformats.org/officeDocument/2006/relationships" xmlns:m="http://schemas.openxmlformats.org/officeDocument/2006/math" xmlns:v="urn:schemas-microsoft-com:vml" xmlns:wp14="http://schemas.microsoft.com/office/word/2010/wordprocessingDrawing" xmlns:wp="http://schemas.openxmlformats.org/drawingml/2006/wordprocessingDrawing" xmlns:w10="urn:schemas-microsoft-com:office:word" xmlns:w="http://schemas.openxmlformats.org/wordprocessingml/2006/main" xmlns:w14="http://schemas.microsoft.com/office/word/2010/wordml" xmlns:wpg="http://schemas.microsoft.com/office/word/2010/wordprocessingGroup" xmlns:wpi="http://schemas.microsoft.com/office/word/2010/wordprocessingInk" xmlns:wne="http://schemas.microsoft.com/office/word/2006/wordml" xmlns:wps="http://schemas.microsoft.com/office/word/2010/wordprocessingShape" mc:Ignorable="w14 wp14">
+<w:hdr xmlns:ve="http://schemas.openxmlformats.org/markup-compatibility/2006" xmlns:o="urn:schemas-microsoft-com:office:office" xmlns:r="http://schemas.openxmlformats.org/officeDocument/2006/relationships" xmlns:m="http://schemas.openxmlformats.org/officeDocument/2006/math" xmlns:v="urn:schemas-microsoft-com:vml" xmlns:wp="http://schemas.openxmlformats.org/drawingml/2006/wordprocessingDrawing" xmlns:w10="urn:schemas-microsoft-com:office:word" xmlns:w="http://schemas.openxmlformats.org/wordprocessingml/2006/main" xmlns:wne="http://schemas.microsoft.com/office/word/2006/wordml">
   <w:p>
     <w:pPr>
       <w:pStyle w:val="Header"/>
@@ -5335,6 +5265,24 @@
     <w:r>
       <w:rPr>
         <w:b w:val="0"/>
+        <w:caps w:val="0"/>
+        <w:sz w:val="16"/>
+      </w:rPr>
+      <w:t xml:space="preserve"> - </w:t>
+    </w:r>
+    <w:fldSimple w:instr=" DOCPROPERTY  &quot;Document Reference&quot;  \* MERGEFORMAT ">
+      <w:r>
+        <w:rPr>
+          <w:b w:val="0"/>
+          <w:caps w:val="0"/>
+          <w:sz w:val="16"/>
+        </w:rPr>
+        <w:t>ISS/VMS/ V1.0</w:t>
+      </w:r>
+    </w:fldSimple>
+    <w:r>
+      <w:rPr>
+        <w:b w:val="0"/>
         <w:sz w:val="16"/>
       </w:rPr>
       <w:tab/>
@@ -5363,7 +5311,7 @@
         <w:noProof/>
         <w:sz w:val="16"/>
       </w:rPr>
-      <w:t>5</w:t>
+      <w:t>8</w:t>
     </w:r>
     <w:r>
       <w:fldChar w:fldCharType="end"/>
@@ -5375,31 +5323,16 @@
       </w:rPr>
       <w:t xml:space="preserve"> of </w:t>
     </w:r>
-    <w:r>
-      <w:fldChar w:fldCharType="begin"/>
-    </w:r>
-    <w:r>
-      <w:instrText xml:space="preserve">numpages  \* mergeformat </w:instrText>
-    </w:r>
-    <w:r>
-      <w:fldChar w:fldCharType="separate"/>
-    </w:r>
-    <w:r>
-      <w:rPr>
-        <w:b w:val="0"/>
-        <w:noProof/>
-        <w:sz w:val="16"/>
-      </w:rPr>
-      <w:t>11</w:t>
-    </w:r>
-    <w:r>
-      <w:rPr>
-        <w:b w:val="0"/>
-        <w:noProof/>
-        <w:sz w:val="16"/>
-      </w:rPr>
-      <w:fldChar w:fldCharType="end"/>
-    </w:r>
+    <w:fldSimple w:instr="numpages  \* mergeformat ">
+      <w:r>
+        <w:rPr>
+          <w:b w:val="0"/>
+          <w:noProof/>
+          <w:sz w:val="16"/>
+        </w:rPr>
+        <w:t>11</w:t>
+      </w:r>
+    </w:fldSimple>
     <w:r>
       <w:rPr>
         <w:b w:val="0"/>
@@ -5412,7 +5345,7 @@
 </file>
 
 <file path=word/numbering.xml><?xml version="1.0" encoding="utf-8"?>
-<w:numbering xmlns:wpc="http://schemas.microsoft.com/office/word/2010/wordprocessingCanvas" xmlns:mc="http://schemas.openxmlformats.org/markup-compatibility/2006" xmlns:o="urn:schemas-microsoft-com:office:office" xmlns:r="http://schemas.openxmlformats.org/officeDocument/2006/relationships" xmlns:m="http://schemas.openxmlformats.org/officeDocument/2006/math" xmlns:v="urn:schemas-microsoft-com:vml" xmlns:wp14="http://schemas.microsoft.com/office/word/2010/wordprocessingDrawing" xmlns:wp="http://schemas.openxmlformats.org/drawingml/2006/wordprocessingDrawing" xmlns:w10="urn:schemas-microsoft-com:office:word" xmlns:w="http://schemas.openxmlformats.org/wordprocessingml/2006/main" xmlns:w14="http://schemas.microsoft.com/office/word/2010/wordml" xmlns:wpg="http://schemas.microsoft.com/office/word/2010/wordprocessingGroup" xmlns:wpi="http://schemas.microsoft.com/office/word/2010/wordprocessingInk" xmlns:wne="http://schemas.microsoft.com/office/word/2006/wordml" xmlns:wps="http://schemas.microsoft.com/office/word/2010/wordprocessingShape" mc:Ignorable="w14 wp14">
+<w:numbering xmlns:ve="http://schemas.openxmlformats.org/markup-compatibility/2006" xmlns:o="urn:schemas-microsoft-com:office:office" xmlns:r="http://schemas.openxmlformats.org/officeDocument/2006/relationships" xmlns:m="http://schemas.openxmlformats.org/officeDocument/2006/math" xmlns:v="urn:schemas-microsoft-com:vml" xmlns:wp="http://schemas.openxmlformats.org/drawingml/2006/wordprocessingDrawing" xmlns:w10="urn:schemas-microsoft-com:office:word" xmlns:w="http://schemas.openxmlformats.org/wordprocessingml/2006/main" xmlns:wne="http://schemas.microsoft.com/office/word/2006/wordml">
   <w:abstractNum w:abstractNumId="0">
     <w:nsid w:val="FFFFFFFB"/>
     <w:multiLevelType w:val="multilevel"/>
@@ -8202,7 +8135,7 @@
 </file>
 
 <file path=word/styles.xml><?xml version="1.0" encoding="utf-8"?>
-<w:styles xmlns:mc="http://schemas.openxmlformats.org/markup-compatibility/2006" xmlns:r="http://schemas.openxmlformats.org/officeDocument/2006/relationships" xmlns:w="http://schemas.openxmlformats.org/wordprocessingml/2006/main" xmlns:w14="http://schemas.microsoft.com/office/word/2010/wordml" mc:Ignorable="w14">
+<w:styles xmlns:r="http://schemas.openxmlformats.org/officeDocument/2006/relationships" xmlns:w="http://schemas.openxmlformats.org/wordprocessingml/2006/main">
   <w:docDefaults>
     <w:rPrDefault>
       <w:rPr>
@@ -8532,6 +8465,7 @@
     <w:uiPriority w:val="99"/>
     <w:semiHidden/>
     <w:unhideWhenUsed/>
+    <w:qFormat/>
     <w:tblPr>
       <w:tblInd w:w="0" w:type="dxa"/>
       <w:tblCellMar>
@@ -9773,7 +9707,7 @@
 </file>
 
 <file path=customXml/itemProps1.xml><?xml version="1.0" encoding="utf-8"?>
-<ds:datastoreItem xmlns:ds="http://schemas.openxmlformats.org/officeDocument/2006/customXml" ds:itemID="{7A0E01E9-63F8-46F0-8065-458F7C906005}">
+<ds:datastoreItem xmlns:ds="http://schemas.openxmlformats.org/officeDocument/2006/customXml" ds:itemID="{A5820163-3C1F-47D2-A778-877E38E0B864}">
   <ds:schemaRefs>
     <ds:schemaRef ds:uri="http://schemas.openxmlformats.org/officeDocument/2006/bibliography"/>
   </ds:schemaRefs>

</xml_diff>